<commit_message>
integrating item generation components
</commit_message>
<xml_diff>
--- a/Bugs-Enhancements.docx
+++ b/Bugs-Enhancements.docx
@@ -154,9 +154,25 @@
           <w:ilvl w:val="0"/>
           <w:numId w:val="1"/>
         </w:numPr>
-      </w:pPr>
-      <w:r>
+        <w:rPr>
+          <w:b/>
+        </w:rPr>
+      </w:pPr>
+      <w:bookmarkStart w:id="0" w:name="_GoBack"/>
+      <w:r>
+        <w:rPr>
+          <w:b/>
+        </w:rPr>
         <w:t>Teacher – Rename Course</w:t>
+      </w:r>
+    </w:p>
+    <w:bookmarkEnd w:id="0"/>
+    <w:p>
+      <w:pPr>
+        <w:pStyle w:val="ListParagraph"/>
+      </w:pPr>
+      <w:r>
+        <w:t>Done</w:t>
       </w:r>
     </w:p>
     <w:p>
@@ -168,6 +184,7 @@
         </w:numPr>
       </w:pPr>
       <w:r>
+        <w:lastRenderedPageBreak/>
         <w:t>Automatic generation of test questions answers</w:t>
       </w:r>
     </w:p>
@@ -180,7 +197,6 @@
         </w:numPr>
       </w:pPr>
       <w:r>
-        <w:lastRenderedPageBreak/>
         <w:t xml:space="preserve">Additional table to store  test item and </w:t>
       </w:r>
       <w:r>
@@ -198,8 +214,6 @@
       <w:r>
         <w:t>Automatic generation all questions from knowledge map</w:t>
       </w:r>
-      <w:bookmarkStart w:id="0" w:name="_GoBack"/>
-      <w:bookmarkEnd w:id="0"/>
     </w:p>
     <w:sectPr>
       <w:pgSz w:w="12240" w:h="15840"/>

</xml_diff>